<commit_message>
diagram rozlokowania i poprawka w LAI
</commit_message>
<xml_diff>
--- a/LAI.docx
+++ b/LAI.docx
@@ -11,13 +11,23 @@
           <w:lang w:val="en-GB"/>
         </w:rPr>
       </w:pPr>
+      <w:proofErr w:type="spellStart"/>
       <w:r>
         <w:rPr>
           <w:sz w:val="48"/>
           <w:szCs w:val="48"/>
           <w:lang w:val="en-GB"/>
         </w:rPr>
-        <w:t>Podejście LAI</w:t>
+        <w:t>Podejście</w:t>
+      </w:r>
+      <w:proofErr w:type="spellEnd"/>
+      <w:r>
+        <w:rPr>
+          <w:sz w:val="48"/>
+          <w:szCs w:val="48"/>
+          <w:lang w:val="en-GB"/>
+        </w:rPr>
+        <w:t xml:space="preserve"> LAI</w:t>
       </w:r>
     </w:p>
     <w:p>
@@ -84,6 +94,8 @@
           <w:lang w:val="en-GB"/>
         </w:rPr>
       </w:pPr>
+      <w:proofErr w:type="spellStart"/>
+      <w:proofErr w:type="gramStart"/>
       <w:r>
         <w:rPr>
           <w:sz w:val="28"/>
@@ -91,7 +103,78 @@
           <w:u w:val="single"/>
           <w:lang w:val="en-GB"/>
         </w:rPr>
-        <w:t>Rzeczowniki(kandydaci na klasy):</w:t>
+        <w:t>Rzeczowniki</w:t>
+      </w:r>
+      <w:proofErr w:type="spellEnd"/>
+      <w:r>
+        <w:rPr>
+          <w:sz w:val="28"/>
+          <w:szCs w:val="28"/>
+          <w:u w:val="single"/>
+          <w:lang w:val="en-GB"/>
+        </w:rPr>
+        <w:t>(</w:t>
+      </w:r>
+      <w:proofErr w:type="spellStart"/>
+      <w:proofErr w:type="gramEnd"/>
+      <w:r>
+        <w:rPr>
+          <w:sz w:val="28"/>
+          <w:szCs w:val="28"/>
+          <w:u w:val="single"/>
+          <w:lang w:val="en-GB"/>
+        </w:rPr>
+        <w:t>kandydaci</w:t>
+      </w:r>
+      <w:proofErr w:type="spellEnd"/>
+      <w:r>
+        <w:rPr>
+          <w:sz w:val="28"/>
+          <w:szCs w:val="28"/>
+          <w:u w:val="single"/>
+          <w:lang w:val="en-GB"/>
+        </w:rPr>
+        <w:t xml:space="preserve"> </w:t>
+      </w:r>
+      <w:proofErr w:type="spellStart"/>
+      <w:r>
+        <w:rPr>
+          <w:sz w:val="28"/>
+          <w:szCs w:val="28"/>
+          <w:u w:val="single"/>
+          <w:lang w:val="en-GB"/>
+        </w:rPr>
+        <w:t>na</w:t>
+      </w:r>
+      <w:proofErr w:type="spellEnd"/>
+      <w:r>
+        <w:rPr>
+          <w:sz w:val="28"/>
+          <w:szCs w:val="28"/>
+          <w:u w:val="single"/>
+          <w:lang w:val="en-GB"/>
+        </w:rPr>
+        <w:t xml:space="preserve"> </w:t>
+      </w:r>
+      <w:proofErr w:type="spellStart"/>
+      <w:r>
+        <w:rPr>
+          <w:sz w:val="28"/>
+          <w:szCs w:val="28"/>
+          <w:u w:val="single"/>
+          <w:lang w:val="en-GB"/>
+        </w:rPr>
+        <w:t>klasy</w:t>
+      </w:r>
+      <w:proofErr w:type="spellEnd"/>
+      <w:r>
+        <w:rPr>
+          <w:sz w:val="28"/>
+          <w:szCs w:val="28"/>
+          <w:u w:val="single"/>
+          <w:lang w:val="en-GB"/>
+        </w:rPr>
+        <w:t>):</w:t>
       </w:r>
     </w:p>
     <w:p>
@@ -287,8 +370,6 @@
         </w:rPr>
         <w:t>dlatego też na podstawie opisu firmy i wcześniejszych ustaleń powstaje nam następujący diagram konceptualny</w:t>
       </w:r>
-      <w:bookmarkStart w:id="0" w:name="_GoBack"/>
-      <w:bookmarkEnd w:id="0"/>
     </w:p>
     <w:p>
       <w:pPr>
@@ -334,6 +415,79 @@
                     <a:xfrm>
                       <a:off x="0" y="0"/>
                       <a:ext cx="5756473" cy="2376957"/>
+                    </a:xfrm>
+                    <a:prstGeom prst="rect">
+                      <a:avLst/>
+                    </a:prstGeom>
+                  </pic:spPr>
+                </pic:pic>
+              </a:graphicData>
+            </a:graphic>
+          </wp:inline>
+        </w:drawing>
+      </w:r>
+      <w:bookmarkStart w:id="0" w:name="_GoBack"/>
+      <w:bookmarkEnd w:id="0"/>
+    </w:p>
+    <w:p>
+      <w:pPr>
+        <w:rPr>
+          <w:sz w:val="28"/>
+          <w:szCs w:val="28"/>
+        </w:rPr>
+      </w:pPr>
+      <w:r>
+        <w:rPr>
+          <w:sz w:val="28"/>
+          <w:szCs w:val="28"/>
+        </w:rPr>
+        <w:t>Po zastanowieniu się nad związkami pomiędzy klasami dochodzimy, że diagram implementacyjny będzie wyglądał następująco:</w:t>
+      </w:r>
+    </w:p>
+    <w:p>
+      <w:pPr>
+        <w:rPr>
+          <w:sz w:val="28"/>
+          <w:szCs w:val="28"/>
+        </w:rPr>
+      </w:pPr>
+      <w:r>
+        <w:rPr>
+          <w:noProof/>
+          <w:sz w:val="28"/>
+          <w:szCs w:val="28"/>
+        </w:rPr>
+        <w:drawing>
+          <wp:inline distT="0" distB="0" distL="0" distR="0" wp14:anchorId="6E86BFB5" wp14:editId="6E6BF465">
+            <wp:extent cx="5760720" cy="2292350"/>
+            <wp:effectExtent l="0" t="0" r="8255" b="0"/>
+            <wp:docPr id="3" name="Picture 3" descr="A map of a computer&#10;&#10;Description automatically generated"/>
+            <wp:cNvGraphicFramePr>
+              <a:graphicFrameLocks xmlns:a="http://schemas.openxmlformats.org/drawingml/2006/main" noChangeAspect="1"/>
+            </wp:cNvGraphicFramePr>
+            <a:graphic xmlns:a="http://schemas.openxmlformats.org/drawingml/2006/main">
+              <a:graphicData uri="http://schemas.openxmlformats.org/drawingml/2006/picture">
+                <pic:pic xmlns:pic="http://schemas.openxmlformats.org/drawingml/2006/picture">
+                  <pic:nvPicPr>
+                    <pic:cNvPr id="3" name="klasy_impl.png"/>
+                    <pic:cNvPicPr/>
+                  </pic:nvPicPr>
+                  <pic:blipFill>
+                    <a:blip r:embed="rId6">
+                      <a:extLst>
+                        <a:ext uri="{28A0092B-C50C-407E-A947-70E740481C1C}">
+                          <a14:useLocalDpi xmlns:a14="http://schemas.microsoft.com/office/drawing/2010/main" val="0"/>
+                        </a:ext>
+                      </a:extLst>
+                    </a:blip>
+                    <a:stretch>
+                      <a:fillRect/>
+                    </a:stretch>
+                  </pic:blipFill>
+                  <pic:spPr>
+                    <a:xfrm>
+                      <a:off x="0" y="0"/>
+                      <a:ext cx="5760720" cy="2292350"/>
                     </a:xfrm>
                     <a:prstGeom prst="rect">
                       <a:avLst/>

</xml_diff>